<commit_message>
fixed bug: word that is in test and not in dev and in pre trained vec. we don't register it's pre/suffix.
</commit_message>
<xml_diff>
--- a/part3.docx
+++ b/part3.docx
@@ -675,6 +675,20 @@
         <w:rPr>
           <w:lang w:val="en-US"/>
         </w:rPr>
+        <w:br w:type="page"/>
+      </w:r>
+    </w:p>
+    <w:p>
+      <w:pPr>
+        <w:rPr>
+          <w:lang w:val="en-US"/>
+        </w:rPr>
+      </w:pPr>
+      <w:r>
+        <w:rPr>
+          <w:lang w:val="en-US"/>
+        </w:rPr>
+        <w:lastRenderedPageBreak/>
         <w:t>Part 4</w:t>
       </w:r>
     </w:p>
@@ -761,25 +775,76 @@
         </w:rPr>
         <w:t xml:space="preserve"> for the padding words there is need for some vector</w:t>
       </w:r>
-    </w:p>
-    <w:p>
-      <w:pPr>
-        <w:rPr>
-          <w:lang w:val="en-US"/>
-        </w:rPr>
-      </w:pPr>
-    </w:p>
-    <w:p>
-      <w:pPr>
-        <w:rPr>
-          <w:lang w:val="en-US"/>
-        </w:rPr>
-      </w:pPr>
-      <w:r>
-        <w:rPr>
-          <w:lang w:val="en-US"/>
-        </w:rPr>
-        <w:lastRenderedPageBreak/>
+      <w:r>
+        <w:rPr>
+          <w:lang w:val="en-US"/>
+        </w:rPr>
+        <w:t>.</w:t>
+      </w:r>
+    </w:p>
+    <w:p>
+      <w:pPr>
+        <w:rPr>
+          <w:lang w:val="en-US"/>
+        </w:rPr>
+      </w:pPr>
+    </w:p>
+    <w:p>
+      <w:pPr>
+        <w:rPr>
+          <w:lang w:val="en-US"/>
+        </w:rPr>
+      </w:pPr>
+      <w:r>
+        <w:rPr>
+          <w:lang w:val="en-US"/>
+        </w:rPr>
+        <w:t>For usage of pretrained vectors,</w:t>
+      </w:r>
+    </w:p>
+    <w:p>
+      <w:pPr>
+        <w:rPr>
+          <w:lang w:val="en-US"/>
+        </w:rPr>
+      </w:pPr>
+      <w:r>
+        <w:rPr>
+          <w:lang w:val="en-US"/>
+        </w:rPr>
+        <w:t xml:space="preserve">There is problem with words that </w:t>
+      </w:r>
+    </w:p>
+    <w:p>
+      <w:pPr>
+        <w:rPr>
+          <w:lang w:val="en-US"/>
+        </w:rPr>
+      </w:pPr>
+    </w:p>
+    <w:p>
+      <w:pPr>
+        <w:rPr>
+          <w:lang w:val="en-US"/>
+        </w:rPr>
+      </w:pPr>
+      <w:r>
+        <w:rPr>
+          <w:lang w:val="en-US"/>
+        </w:rPr>
+        <w:t>NER</w:t>
+      </w:r>
+    </w:p>
+    <w:p>
+      <w:pPr>
+        <w:rPr>
+          <w:lang w:val="en-US"/>
+        </w:rPr>
+      </w:pPr>
+      <w:r>
+        <w:rPr>
+          <w:lang w:val="en-US"/>
+        </w:rPr>
         <w:t>Tagger 3 without pre trained vectors</w:t>
       </w:r>
     </w:p>
@@ -897,6 +962,7 @@
         <w:rPr>
           <w:noProof/>
         </w:rPr>
+        <w:lastRenderedPageBreak/>
         <w:drawing>
           <wp:inline distT="0" distB="0" distL="0" distR="0" wp14:anchorId="3F81FFAD" wp14:editId="3ACE9140">
             <wp:extent cx="3726453" cy="2942544"/>
@@ -1001,7 +1067,6 @@
         <w:rPr>
           <w:noProof/>
         </w:rPr>
-        <w:lastRenderedPageBreak/>
         <w:drawing>
           <wp:inline distT="0" distB="0" distL="0" distR="0" wp14:anchorId="33EC4145" wp14:editId="16A37CFB">
             <wp:extent cx="3571110" cy="2819880"/>
@@ -1062,6 +1127,7 @@
         <w:rPr>
           <w:noProof/>
         </w:rPr>
+        <w:lastRenderedPageBreak/>
         <w:drawing>
           <wp:inline distT="0" distB="0" distL="0" distR="0" wp14:anchorId="4317DBDD" wp14:editId="25B62956">
             <wp:extent cx="3924160" cy="3098661"/>
@@ -1160,7 +1226,6 @@
         <w:rPr>
           <w:noProof/>
         </w:rPr>
-        <w:lastRenderedPageBreak/>
         <w:drawing>
           <wp:inline distT="0" distB="0" distL="0" distR="0" wp14:anchorId="07CDC6B4" wp14:editId="74D7C55E">
             <wp:extent cx="5943600" cy="4693285"/>

</xml_diff>

<commit_message>
results for part 4 POS
</commit_message>
<xml_diff>
--- a/part3.docx
+++ b/part3.docx
@@ -2308,6 +2308,8 @@
     <w:p>
       <w:pPr>
         <w:rPr>
+          <w:rFonts w:hint="cs"/>
+          <w:rtl/>
           <w:lang w:val="en-US"/>
         </w:rPr>
       </w:pPr>
@@ -2401,6 +2403,7 @@
     <w:p>
       <w:pPr>
         <w:rPr>
+          <w:rtl/>
           <w:lang w:val="en-US"/>
         </w:rPr>
       </w:pPr>
@@ -2443,6 +2446,538 @@
                     <a:xfrm>
                       <a:off x="0" y="0"/>
                       <a:ext cx="5943600" cy="4629785"/>
+                    </a:xfrm>
+                    <a:prstGeom prst="rect">
+                      <a:avLst/>
+                    </a:prstGeom>
+                    <a:noFill/>
+                    <a:ln>
+                      <a:noFill/>
+                    </a:ln>
+                  </pic:spPr>
+                </pic:pic>
+              </a:graphicData>
+            </a:graphic>
+          </wp:inline>
+        </w:drawing>
+      </w:r>
+    </w:p>
+    <w:p>
+      <w:pPr>
+        <w:rPr>
+          <w:rtl/>
+          <w:lang w:val="en-US"/>
+        </w:rPr>
+      </w:pPr>
+    </w:p>
+    <w:p>
+      <w:pPr>
+        <w:rPr>
+          <w:lang w:val="en-US"/>
+        </w:rPr>
+      </w:pPr>
+      <w:r>
+        <w:rPr>
+          <w:lang w:val="en-US"/>
+        </w:rPr>
+        <w:t xml:space="preserve">POS </w:t>
+      </w:r>
+    </w:p>
+    <w:p>
+      <w:pPr>
+        <w:rPr>
+          <w:lang w:val="en-US"/>
+        </w:rPr>
+      </w:pPr>
+      <w:r>
+        <w:rPr>
+          <w:lang w:val="en-US"/>
+        </w:rPr>
+        <w:t xml:space="preserve">Tagger 3 without pre trained </w:t>
+      </w:r>
+      <w:proofErr w:type="spellStart"/>
+      <w:r>
+        <w:rPr>
+          <w:lang w:val="en-US"/>
+        </w:rPr>
+        <w:t>vecs</w:t>
+      </w:r>
+      <w:proofErr w:type="spellEnd"/>
+    </w:p>
+    <w:p>
+      <w:pPr>
+        <w:rPr>
+          <w:lang w:val="en-US"/>
+        </w:rPr>
+      </w:pPr>
+    </w:p>
+    <w:p>
+      <w:pPr>
+        <w:rPr>
+          <w:lang w:val="en-US"/>
+        </w:rPr>
+      </w:pPr>
+      <w:r>
+        <w:rPr>
+          <w:lang w:val="en-US"/>
+        </w:rPr>
+        <w:t>Hidden dim 20</w:t>
+      </w:r>
+    </w:p>
+    <w:p>
+      <w:pPr>
+        <w:rPr>
+          <w:lang w:val="en-US"/>
+        </w:rPr>
+      </w:pPr>
+      <w:r>
+        <w:rPr>
+          <w:lang w:val="en-US"/>
+        </w:rPr>
+        <w:t xml:space="preserve">Accuracy Peak in epoch 33 with </w:t>
+      </w:r>
+      <w:r>
+        <w:rPr>
+          <w:lang w:val="en-US"/>
+        </w:rPr>
+        <w:t>0.9226753534214538</w:t>
+      </w:r>
+    </w:p>
+    <w:p>
+      <w:pPr>
+        <w:rPr>
+          <w:lang w:val="en-US"/>
+        </w:rPr>
+      </w:pPr>
+      <w:r>
+        <w:rPr>
+          <w:noProof/>
+        </w:rPr>
+        <w:lastRenderedPageBreak/>
+        <w:drawing>
+          <wp:inline distT="0" distB="0" distL="0" distR="0" wp14:anchorId="6FAA576B" wp14:editId="3845EF99">
+            <wp:extent cx="3713480" cy="2887980"/>
+            <wp:effectExtent l="0" t="0" r="0" b="0"/>
+            <wp:docPr id="954435574" name="Picture 31"/>
+            <wp:cNvGraphicFramePr>
+              <a:graphicFrameLocks xmlns:a="http://schemas.openxmlformats.org/drawingml/2006/main" noChangeAspect="1"/>
+            </wp:cNvGraphicFramePr>
+            <a:graphic xmlns:a="http://schemas.openxmlformats.org/drawingml/2006/main">
+              <a:graphicData uri="http://schemas.openxmlformats.org/drawingml/2006/picture">
+                <pic:pic xmlns:pic="http://schemas.openxmlformats.org/drawingml/2006/picture">
+                  <pic:nvPicPr>
+                    <pic:cNvPr id="0" name="Picture 61"/>
+                    <pic:cNvPicPr>
+                      <a:picLocks noChangeAspect="1" noChangeArrowheads="1"/>
+                    </pic:cNvPicPr>
+                  </pic:nvPicPr>
+                  <pic:blipFill>
+                    <a:blip r:embed="rId29">
+                      <a:extLst>
+                        <a:ext uri="{28A0092B-C50C-407E-A947-70E740481C1C}">
+                          <a14:useLocalDpi xmlns:a14="http://schemas.microsoft.com/office/drawing/2010/main" val="0"/>
+                        </a:ext>
+                      </a:extLst>
+                    </a:blip>
+                    <a:srcRect/>
+                    <a:stretch>
+                      <a:fillRect/>
+                    </a:stretch>
+                  </pic:blipFill>
+                  <pic:spPr bwMode="auto">
+                    <a:xfrm>
+                      <a:off x="0" y="0"/>
+                      <a:ext cx="3713480" cy="2887980"/>
+                    </a:xfrm>
+                    <a:prstGeom prst="rect">
+                      <a:avLst/>
+                    </a:prstGeom>
+                    <a:noFill/>
+                    <a:ln>
+                      <a:noFill/>
+                    </a:ln>
+                  </pic:spPr>
+                </pic:pic>
+              </a:graphicData>
+            </a:graphic>
+          </wp:inline>
+        </w:drawing>
+      </w:r>
+    </w:p>
+    <w:p>
+      <w:pPr>
+        <w:rPr>
+          <w:lang w:val="en-US"/>
+        </w:rPr>
+      </w:pPr>
+      <w:r>
+        <w:rPr>
+          <w:noProof/>
+        </w:rPr>
+        <w:drawing>
+          <wp:inline distT="0" distB="0" distL="0" distR="0" wp14:anchorId="05409A52" wp14:editId="1303DF9F">
+            <wp:extent cx="3657600" cy="2887980"/>
+            <wp:effectExtent l="0" t="0" r="0" b="0"/>
+            <wp:docPr id="1422703008" name="Picture 32"/>
+            <wp:cNvGraphicFramePr>
+              <a:graphicFrameLocks xmlns:a="http://schemas.openxmlformats.org/drawingml/2006/main" noChangeAspect="1"/>
+            </wp:cNvGraphicFramePr>
+            <a:graphic xmlns:a="http://schemas.openxmlformats.org/drawingml/2006/main">
+              <a:graphicData uri="http://schemas.openxmlformats.org/drawingml/2006/picture">
+                <pic:pic xmlns:pic="http://schemas.openxmlformats.org/drawingml/2006/picture">
+                  <pic:nvPicPr>
+                    <pic:cNvPr id="0" name="Picture 63"/>
+                    <pic:cNvPicPr>
+                      <a:picLocks noChangeAspect="1" noChangeArrowheads="1"/>
+                    </pic:cNvPicPr>
+                  </pic:nvPicPr>
+                  <pic:blipFill>
+                    <a:blip r:embed="rId30">
+                      <a:extLst>
+                        <a:ext uri="{28A0092B-C50C-407E-A947-70E740481C1C}">
+                          <a14:useLocalDpi xmlns:a14="http://schemas.microsoft.com/office/drawing/2010/main" val="0"/>
+                        </a:ext>
+                      </a:extLst>
+                    </a:blip>
+                    <a:srcRect/>
+                    <a:stretch>
+                      <a:fillRect/>
+                    </a:stretch>
+                  </pic:blipFill>
+                  <pic:spPr bwMode="auto">
+                    <a:xfrm>
+                      <a:off x="0" y="0"/>
+                      <a:ext cx="3657600" cy="2887980"/>
+                    </a:xfrm>
+                    <a:prstGeom prst="rect">
+                      <a:avLst/>
+                    </a:prstGeom>
+                    <a:noFill/>
+                    <a:ln>
+                      <a:noFill/>
+                    </a:ln>
+                  </pic:spPr>
+                </pic:pic>
+              </a:graphicData>
+            </a:graphic>
+          </wp:inline>
+        </w:drawing>
+      </w:r>
+    </w:p>
+    <w:p>
+      <w:pPr>
+        <w:rPr>
+          <w:lang w:val="en-US"/>
+        </w:rPr>
+      </w:pPr>
+      <w:r>
+        <w:rPr>
+          <w:lang w:val="en-US"/>
+        </w:rPr>
+        <w:t xml:space="preserve">Hidden dim </w:t>
+      </w:r>
+      <w:r>
+        <w:rPr>
+          <w:lang w:val="en-US"/>
+        </w:rPr>
+        <w:t>40</w:t>
+      </w:r>
+    </w:p>
+    <w:p>
+      <w:pPr>
+        <w:rPr>
+          <w:lang w:val="en-US"/>
+        </w:rPr>
+      </w:pPr>
+      <w:r>
+        <w:rPr>
+          <w:lang w:val="en-US"/>
+        </w:rPr>
+        <w:t>Accuracy Peak in epoch</w:t>
+      </w:r>
+      <w:r>
+        <w:rPr>
+          <w:lang w:val="en-US"/>
+        </w:rPr>
+        <w:t xml:space="preserve"> 34 with </w:t>
+      </w:r>
+      <w:r>
+        <w:rPr>
+          <w:lang w:val="en-US"/>
+        </w:rPr>
+        <w:t>0.9349328655849987</w:t>
+      </w:r>
+    </w:p>
+    <w:p>
+      <w:pPr>
+        <w:rPr>
+          <w:lang w:val="en-US"/>
+        </w:rPr>
+      </w:pPr>
+      <w:r>
+        <w:rPr>
+          <w:noProof/>
+        </w:rPr>
+        <w:lastRenderedPageBreak/>
+        <w:drawing>
+          <wp:inline distT="0" distB="0" distL="0" distR="0" wp14:anchorId="5225FD68" wp14:editId="0BFAA214">
+            <wp:extent cx="3657600" cy="2887980"/>
+            <wp:effectExtent l="0" t="0" r="0" b="0"/>
+            <wp:docPr id="869060192" name="Picture 33"/>
+            <wp:cNvGraphicFramePr>
+              <a:graphicFrameLocks xmlns:a="http://schemas.openxmlformats.org/drawingml/2006/main" noChangeAspect="1"/>
+            </wp:cNvGraphicFramePr>
+            <a:graphic xmlns:a="http://schemas.openxmlformats.org/drawingml/2006/main">
+              <a:graphicData uri="http://schemas.openxmlformats.org/drawingml/2006/picture">
+                <pic:pic xmlns:pic="http://schemas.openxmlformats.org/drawingml/2006/picture">
+                  <pic:nvPicPr>
+                    <pic:cNvPr id="0" name="Picture 65"/>
+                    <pic:cNvPicPr>
+                      <a:picLocks noChangeAspect="1" noChangeArrowheads="1"/>
+                    </pic:cNvPicPr>
+                  </pic:nvPicPr>
+                  <pic:blipFill>
+                    <a:blip r:embed="rId31">
+                      <a:extLst>
+                        <a:ext uri="{28A0092B-C50C-407E-A947-70E740481C1C}">
+                          <a14:useLocalDpi xmlns:a14="http://schemas.microsoft.com/office/drawing/2010/main" val="0"/>
+                        </a:ext>
+                      </a:extLst>
+                    </a:blip>
+                    <a:srcRect/>
+                    <a:stretch>
+                      <a:fillRect/>
+                    </a:stretch>
+                  </pic:blipFill>
+                  <pic:spPr bwMode="auto">
+                    <a:xfrm>
+                      <a:off x="0" y="0"/>
+                      <a:ext cx="3657600" cy="2887980"/>
+                    </a:xfrm>
+                    <a:prstGeom prst="rect">
+                      <a:avLst/>
+                    </a:prstGeom>
+                    <a:noFill/>
+                    <a:ln>
+                      <a:noFill/>
+                    </a:ln>
+                  </pic:spPr>
+                </pic:pic>
+              </a:graphicData>
+            </a:graphic>
+          </wp:inline>
+        </w:drawing>
+      </w:r>
+    </w:p>
+    <w:p>
+      <w:pPr>
+        <w:rPr>
+          <w:lang w:val="en-US"/>
+        </w:rPr>
+      </w:pPr>
+      <w:r>
+        <w:rPr>
+          <w:noProof/>
+        </w:rPr>
+        <w:drawing>
+          <wp:inline distT="0" distB="0" distL="0" distR="0" wp14:anchorId="17AFBCEF" wp14:editId="7B4180B5">
+            <wp:extent cx="3657600" cy="2887980"/>
+            <wp:effectExtent l="0" t="0" r="0" b="0"/>
+            <wp:docPr id="1178042678" name="Picture 34"/>
+            <wp:cNvGraphicFramePr>
+              <a:graphicFrameLocks xmlns:a="http://schemas.openxmlformats.org/drawingml/2006/main" noChangeAspect="1"/>
+            </wp:cNvGraphicFramePr>
+            <a:graphic xmlns:a="http://schemas.openxmlformats.org/drawingml/2006/main">
+              <a:graphicData uri="http://schemas.openxmlformats.org/drawingml/2006/picture">
+                <pic:pic xmlns:pic="http://schemas.openxmlformats.org/drawingml/2006/picture">
+                  <pic:nvPicPr>
+                    <pic:cNvPr id="0" name="Picture 67"/>
+                    <pic:cNvPicPr>
+                      <a:picLocks noChangeAspect="1" noChangeArrowheads="1"/>
+                    </pic:cNvPicPr>
+                  </pic:nvPicPr>
+                  <pic:blipFill>
+                    <a:blip r:embed="rId32">
+                      <a:extLst>
+                        <a:ext uri="{28A0092B-C50C-407E-A947-70E740481C1C}">
+                          <a14:useLocalDpi xmlns:a14="http://schemas.microsoft.com/office/drawing/2010/main" val="0"/>
+                        </a:ext>
+                      </a:extLst>
+                    </a:blip>
+                    <a:srcRect/>
+                    <a:stretch>
+                      <a:fillRect/>
+                    </a:stretch>
+                  </pic:blipFill>
+                  <pic:spPr bwMode="auto">
+                    <a:xfrm>
+                      <a:off x="0" y="0"/>
+                      <a:ext cx="3657600" cy="2887980"/>
+                    </a:xfrm>
+                    <a:prstGeom prst="rect">
+                      <a:avLst/>
+                    </a:prstGeom>
+                    <a:noFill/>
+                    <a:ln>
+                      <a:noFill/>
+                    </a:ln>
+                  </pic:spPr>
+                </pic:pic>
+              </a:graphicData>
+            </a:graphic>
+          </wp:inline>
+        </w:drawing>
+      </w:r>
+    </w:p>
+    <w:p>
+      <w:pPr>
+        <w:rPr>
+          <w:lang w:val="en-US"/>
+        </w:rPr>
+      </w:pPr>
+      <w:r>
+        <w:rPr>
+          <w:lang w:val="en-US"/>
+        </w:rPr>
+        <w:t xml:space="preserve">Hidden dim </w:t>
+      </w:r>
+      <w:r>
+        <w:rPr>
+          <w:lang w:val="en-US"/>
+        </w:rPr>
+        <w:t>60</w:t>
+      </w:r>
+    </w:p>
+    <w:p>
+      <w:pPr>
+        <w:rPr>
+          <w:lang w:val="en-US"/>
+        </w:rPr>
+      </w:pPr>
+      <w:r>
+        <w:rPr>
+          <w:lang w:val="en-US"/>
+        </w:rPr>
+        <w:t>Accuracy Peak in epoch</w:t>
+      </w:r>
+      <w:r>
+        <w:rPr>
+          <w:lang w:val="en-US"/>
+        </w:rPr>
+        <w:t xml:space="preserve"> 30 with </w:t>
+      </w:r>
+      <w:r>
+        <w:rPr>
+          <w:lang w:val="en-US"/>
+        </w:rPr>
+        <w:t>0.9412182338324041</w:t>
+      </w:r>
+    </w:p>
+    <w:p>
+      <w:pPr>
+        <w:rPr>
+          <w:lang w:val="en-US"/>
+        </w:rPr>
+      </w:pPr>
+      <w:r>
+        <w:rPr>
+          <w:noProof/>
+        </w:rPr>
+        <w:lastRenderedPageBreak/>
+        <w:drawing>
+          <wp:inline distT="0" distB="0" distL="0" distR="0" wp14:anchorId="4FC946A3" wp14:editId="7FD7F989">
+            <wp:extent cx="3657600" cy="2887980"/>
+            <wp:effectExtent l="0" t="0" r="0" b="0"/>
+            <wp:docPr id="1487515398" name="Picture 35"/>
+            <wp:cNvGraphicFramePr>
+              <a:graphicFrameLocks xmlns:a="http://schemas.openxmlformats.org/drawingml/2006/main" noChangeAspect="1"/>
+            </wp:cNvGraphicFramePr>
+            <a:graphic xmlns:a="http://schemas.openxmlformats.org/drawingml/2006/main">
+              <a:graphicData uri="http://schemas.openxmlformats.org/drawingml/2006/picture">
+                <pic:pic xmlns:pic="http://schemas.openxmlformats.org/drawingml/2006/picture">
+                  <pic:nvPicPr>
+                    <pic:cNvPr id="0" name="Picture 69"/>
+                    <pic:cNvPicPr>
+                      <a:picLocks noChangeAspect="1" noChangeArrowheads="1"/>
+                    </pic:cNvPicPr>
+                  </pic:nvPicPr>
+                  <pic:blipFill>
+                    <a:blip r:embed="rId33">
+                      <a:extLst>
+                        <a:ext uri="{28A0092B-C50C-407E-A947-70E740481C1C}">
+                          <a14:useLocalDpi xmlns:a14="http://schemas.microsoft.com/office/drawing/2010/main" val="0"/>
+                        </a:ext>
+                      </a:extLst>
+                    </a:blip>
+                    <a:srcRect/>
+                    <a:stretch>
+                      <a:fillRect/>
+                    </a:stretch>
+                  </pic:blipFill>
+                  <pic:spPr bwMode="auto">
+                    <a:xfrm>
+                      <a:off x="0" y="0"/>
+                      <a:ext cx="3657600" cy="2887980"/>
+                    </a:xfrm>
+                    <a:prstGeom prst="rect">
+                      <a:avLst/>
+                    </a:prstGeom>
+                    <a:noFill/>
+                    <a:ln>
+                      <a:noFill/>
+                    </a:ln>
+                  </pic:spPr>
+                </pic:pic>
+              </a:graphicData>
+            </a:graphic>
+          </wp:inline>
+        </w:drawing>
+      </w:r>
+    </w:p>
+    <w:p>
+      <w:pPr>
+        <w:rPr>
+          <w:lang w:val="en-US"/>
+        </w:rPr>
+      </w:pPr>
+      <w:r>
+        <w:rPr>
+          <w:noProof/>
+        </w:rPr>
+        <w:drawing>
+          <wp:inline distT="0" distB="0" distL="0" distR="0" wp14:anchorId="791A1299" wp14:editId="054A6C16">
+            <wp:extent cx="3713480" cy="2887980"/>
+            <wp:effectExtent l="0" t="0" r="0" b="0"/>
+            <wp:docPr id="1914057722" name="Picture 36"/>
+            <wp:cNvGraphicFramePr>
+              <a:graphicFrameLocks xmlns:a="http://schemas.openxmlformats.org/drawingml/2006/main" noChangeAspect="1"/>
+            </wp:cNvGraphicFramePr>
+            <a:graphic xmlns:a="http://schemas.openxmlformats.org/drawingml/2006/main">
+              <a:graphicData uri="http://schemas.openxmlformats.org/drawingml/2006/picture">
+                <pic:pic xmlns:pic="http://schemas.openxmlformats.org/drawingml/2006/picture">
+                  <pic:nvPicPr>
+                    <pic:cNvPr id="0" name="Picture 71"/>
+                    <pic:cNvPicPr>
+                      <a:picLocks noChangeAspect="1" noChangeArrowheads="1"/>
+                    </pic:cNvPicPr>
+                  </pic:nvPicPr>
+                  <pic:blipFill>
+                    <a:blip r:embed="rId34">
+                      <a:extLst>
+                        <a:ext uri="{28A0092B-C50C-407E-A947-70E740481C1C}">
+                          <a14:useLocalDpi xmlns:a14="http://schemas.microsoft.com/office/drawing/2010/main" val="0"/>
+                        </a:ext>
+                      </a:extLst>
+                    </a:blip>
+                    <a:srcRect/>
+                    <a:stretch>
+                      <a:fillRect/>
+                    </a:stretch>
+                  </pic:blipFill>
+                  <pic:spPr bwMode="auto">
+                    <a:xfrm>
+                      <a:off x="0" y="0"/>
+                      <a:ext cx="3713480" cy="2887980"/>
                     </a:xfrm>
                     <a:prstGeom prst="rect">
                       <a:avLst/>

</xml_diff>